<commit_message>
Quinto commit-revise la nota que le deje en el documento porfavor.
</commit_message>
<xml_diff>
--- a/talleraws.docx
+++ b/talleraws.docx
@@ -374,9 +374,9 @@
           <w:noProof/>
         </w:rPr>
         <w:drawing>
-          <wp:inline distT="0" distB="0" distL="0" distR="0" wp14:anchorId="1336F425" wp14:editId="3E40F3ED">
+          <wp:inline distT="0" distB="0" distL="0" distR="0" wp14:anchorId="1336F425" wp14:editId="445D19BE">
             <wp:extent cx="1971675" cy="923925"/>
-            <wp:effectExtent l="0" t="0" r="9525" b="9525"/>
+            <wp:effectExtent l="19050" t="19050" r="28575" b="28575"/>
             <wp:docPr id="1" name="Imagen 1" descr="Interfaz de usuario gráfica, Texto, Aplicación&#10;&#10;Descripción generada automáticamente"/>
             <wp:cNvGraphicFramePr>
               <a:graphicFrameLocks xmlns:a="http://schemas.openxmlformats.org/drawingml/2006/main" noChangeAspect="1"/>
@@ -402,6 +402,13 @@
                     <a:prstGeom prst="rect">
                       <a:avLst/>
                     </a:prstGeom>
+                    <a:ln w="19050">
+                      <a:solidFill>
+                        <a:schemeClr val="accent2">
+                          <a:lumMod val="75000"/>
+                        </a:schemeClr>
+                      </a:solidFill>
+                    </a:ln>
                   </pic:spPr>
                 </pic:pic>
               </a:graphicData>
@@ -697,7 +704,25 @@
           <w:sz w:val="24"/>
           <w:szCs w:val="24"/>
         </w:rPr>
-        <w:t>Aparece un nuevo listado, con los tipos de instancias, se escoge del tipo t2.micro, también de la capa gratuita y pulsamos siguiente.</w:t>
+        <w:t>Aparece un nuevo listado, con los tipos de instancias, se escoge del tipo t</w:t>
+      </w:r>
+      <w:proofErr w:type="gramStart"/>
+      <w:r>
+        <w:rPr>
+          <w:rFonts w:cstheme="minorHAnsi"/>
+          <w:sz w:val="24"/>
+          <w:szCs w:val="24"/>
+        </w:rPr>
+        <w:t>2.micro</w:t>
+      </w:r>
+      <w:proofErr w:type="gramEnd"/>
+      <w:r>
+        <w:rPr>
+          <w:rFonts w:cstheme="minorHAnsi"/>
+          <w:sz w:val="24"/>
+          <w:szCs w:val="24"/>
+        </w:rPr>
+        <w:t>, también de la capa gratuita y pulsamos siguiente.</w:t>
       </w:r>
     </w:p>
     <w:p>
@@ -1977,21 +2002,8 @@
           <w:szCs w:val="24"/>
           <w:u w:val="single"/>
         </w:rPr>
-        <w:t xml:space="preserve">Ingreso al servidor y ejecución del comando </w:t>
-      </w:r>
-      <w:proofErr w:type="spellStart"/>
-      <w:r>
-        <w:rPr>
-          <w:rFonts w:cstheme="minorHAnsi"/>
-          <w:b/>
-          <w:bCs/>
-          <w:sz w:val="24"/>
-          <w:szCs w:val="24"/>
-          <w:u w:val="single"/>
-        </w:rPr>
-        <w:t>htop</w:t>
-      </w:r>
-      <w:proofErr w:type="spellEnd"/>
+        <w:t>Ingreso al servidor y ejecución del comando htop</w:t>
+      </w:r>
     </w:p>
     <w:p>
       <w:pPr>
@@ -2043,25 +2055,7 @@
           <w:sz w:val="24"/>
           <w:szCs w:val="24"/>
         </w:rPr>
-        <w:t xml:space="preserve">pulsar con </w:t>
-      </w:r>
-      <w:proofErr w:type="spellStart"/>
-      <w:r>
-        <w:rPr>
-          <w:rFonts w:cstheme="minorHAnsi"/>
-          <w:sz w:val="24"/>
-          <w:szCs w:val="24"/>
-        </w:rPr>
-        <w:t>click</w:t>
-      </w:r>
-      <w:proofErr w:type="spellEnd"/>
-      <w:r>
-        <w:rPr>
-          <w:rFonts w:cstheme="minorHAnsi"/>
-          <w:sz w:val="24"/>
-          <w:szCs w:val="24"/>
-        </w:rPr>
-        <w:t xml:space="preserve"> </w:t>
+        <w:t xml:space="preserve">pulsar con click </w:t>
       </w:r>
       <w:r>
         <w:rPr>
@@ -2183,6 +2177,14 @@
           <w:szCs w:val="24"/>
         </w:rPr>
         <w:t>Aparecerá una ventana con 3 opciones, dar en la opción “SSH Client”</w:t>
+      </w:r>
+      <w:r>
+        <w:rPr>
+          <w:rFonts w:cstheme="minorHAnsi"/>
+          <w:sz w:val="24"/>
+          <w:szCs w:val="24"/>
+        </w:rPr>
+        <w:t>.</w:t>
       </w:r>
     </w:p>
     <w:p>

</xml_diff>